<commit_message>
Added Boss encounter Added end game and restart for end game (win or lose) Fixed LOTS of bug Removed some redundant code Added gold too loot Redone popInv() to work properly
</commit_message>
<xml_diff>
--- a/HoD Documentation.docx
+++ b/HoD Documentation.docx
@@ -586,7 +586,7 @@
                     <w:noProof/>
                     <w:webHidden/>
                   </w:rPr>
-                  <w:t>3</w:t>
+                  <w:t>4</w:t>
                 </w:r>
                 <w:r>
                   <w:rPr>
@@ -654,7 +654,7 @@
                     <w:noProof/>
                     <w:webHidden/>
                   </w:rPr>
-                  <w:t>4</w:t>
+                  <w:t>5</w:t>
                 </w:r>
                 <w:r>
                   <w:rPr>
@@ -722,7 +722,7 @@
                     <w:noProof/>
                     <w:webHidden/>
                   </w:rPr>
-                  <w:t>4</w:t>
+                  <w:t>5</w:t>
                 </w:r>
                 <w:r>
                   <w:rPr>
@@ -790,7 +790,7 @@
                     <w:noProof/>
                     <w:webHidden/>
                   </w:rPr>
-                  <w:t>5</w:t>
+                  <w:t>6</w:t>
                 </w:r>
                 <w:r>
                   <w:rPr>
@@ -858,7 +858,7 @@
                     <w:noProof/>
                     <w:webHidden/>
                   </w:rPr>
-                  <w:t>7</w:t>
+                  <w:t>9</w:t>
                 </w:r>
                 <w:r>
                   <w:rPr>
@@ -926,7 +926,7 @@
                     <w:noProof/>
                     <w:webHidden/>
                   </w:rPr>
-                  <w:t>9</w:t>
+                  <w:t>11</w:t>
                 </w:r>
                 <w:r>
                   <w:rPr>
@@ -994,7 +994,7 @@
                     <w:noProof/>
                     <w:webHidden/>
                   </w:rPr>
-                  <w:t>10</w:t>
+                  <w:t>12</w:t>
                 </w:r>
                 <w:r>
                   <w:rPr>
@@ -1062,7 +1062,7 @@
                     <w:noProof/>
                     <w:webHidden/>
                   </w:rPr>
-                  <w:t>12</w:t>
+                  <w:t>14</w:t>
                 </w:r>
                 <w:r>
                   <w:rPr>
@@ -1219,7 +1219,20 @@
         <w:pStyle w:val="Heading1"/>
       </w:pPr>
       <w:bookmarkStart w:id="1" w:name="_Toc519169990"/>
-      <w:r>
+    </w:p>
+    <w:p>
+      <w:pPr>
+        <w:pStyle w:val="Heading1"/>
+      </w:pPr>
+    </w:p>
+    <w:p/>
+    <w:p/>
+    <w:p>
+      <w:pPr>
+        <w:pStyle w:val="Heading1"/>
+      </w:pPr>
+      <w:r>
+        <w:lastRenderedPageBreak/>
         <w:t>Proposal</w:t>
       </w:r>
       <w:bookmarkEnd w:id="1"/>
@@ -1270,7 +1283,6 @@
         <w:jc w:val="both"/>
       </w:pPr>
       <w:r>
-        <w:lastRenderedPageBreak/>
         <w:t xml:space="preserve">You play as the grandson of a disgraced warlord by the name of Evandar Hrothgar, </w:t>
       </w:r>
       <w:proofErr w:type="spellStart"/>
@@ -1416,19 +1428,19 @@
         <w:t xml:space="preserve">Borderlands </w:t>
       </w:r>
       <w:r>
-        <w:t xml:space="preserve">series in which every enemy will drop some form of loot. This loot can be as little as some currency all the way up to legendary weapons or accessories. Like in the game series mentioned earlier, the weapons and the accessories will be graded in rarity by colour: white (common), green (uncommon), blue (rare), purple (epic) and orange (legendary). Tougher enemies are more likely to drop higher tier loot but any loot can come from any enemy. </w:t>
-      </w:r>
-    </w:p>
-    <w:p>
-      <w:pPr>
-        <w:jc w:val="both"/>
-      </w:pPr>
-      <w:r>
-        <w:t xml:space="preserve">The game map will be randomly generated, a 20x30 grid will be used to represent where points on the map can be with a random number of points (between 15 and 20) generated and placed on the map. When clicked on, you will be taken to a location with an encounter. The encounter will be chosen randomly from a pool of set interactions, this encounter will then be taken out the pool so it’s not repeated in another location. One location will always be a town which will include different shops, such as a merchant (low level gear as well as food and other supplies), smithy (higher level gear), an </w:t>
+        <w:t xml:space="preserve">series in which every enemy will drop some form of loot. This loot can be as little as some currency all the way up to legendary weapons or accessories. Like in the game series mentioned earlier, the weapons and the accessories will be graded in rarity by colour: white </w:t>
       </w:r>
       <w:r>
         <w:lastRenderedPageBreak/>
-        <w:t>inn (stay the night to restore health) and an arcane merchant (potions and occasionally magical gear with special effects). The town will have 3 different layouts, one of which will be chosen randomly so it won’t be as repetitive (obviously it won’t change throughout a single game).</w:t>
+        <w:t xml:space="preserve">(common), green (uncommon), blue (rare), purple (epic) and orange (legendary). Tougher enemies are more likely to drop higher tier loot but any loot can come from any enemy. </w:t>
+      </w:r>
+    </w:p>
+    <w:p>
+      <w:pPr>
+        <w:jc w:val="both"/>
+      </w:pPr>
+      <w:r>
+        <w:t>The game map will be randomly generated, a 20x30 grid will be used to represent where points on the map can be with a random number of points (between 15 and 20) generated and placed on the map. When clicked on, you will be taken to a location with an encounter. The encounter will be chosen randomly from a pool of set interactions, this encounter will then be taken out the pool so it’s not repeated in another location. One location will always be a town which will include different shops, such as a merchant (low level gear as well as food and other supplies), smithy (higher level gear), an inn (stay the night to restore health) and an arcane merchant (potions and occasionally magical gear with special effects). The town will have 3 different layouts, one of which will be chosen randomly so it won’t be as repetitive (obviously it won’t change throughout a single game).</w:t>
       </w:r>
     </w:p>
     <w:p>
@@ -1459,9 +1471,32 @@
     <w:p>
       <w:pPr>
         <w:pStyle w:val="Heading1"/>
+        <w:ind w:firstLine="720"/>
       </w:pPr>
       <w:bookmarkStart w:id="2" w:name="_Toc519169991"/>
-      <w:r>
+    </w:p>
+    <w:p/>
+    <w:p/>
+    <w:p/>
+    <w:p/>
+    <w:p/>
+    <w:p/>
+    <w:p/>
+    <w:p/>
+    <w:p/>
+    <w:p>
+      <w:pPr>
+        <w:pStyle w:val="Heading1"/>
+      </w:pPr>
+    </w:p>
+    <w:p/>
+    <w:p/>
+    <w:p>
+      <w:pPr>
+        <w:pStyle w:val="Heading1"/>
+      </w:pPr>
+      <w:r>
+        <w:lastRenderedPageBreak/>
         <w:t>Specifications</w:t>
       </w:r>
       <w:bookmarkEnd w:id="2"/>
@@ -1728,7 +1763,6 @@
         <w:jc w:val="both"/>
       </w:pPr>
       <w:r>
-        <w:lastRenderedPageBreak/>
         <w:t>A random number of items (between 1 and 3, with 1 being more common than 2 and 2 more common than 3) is generated and the player can take as many of them as they want</w:t>
       </w:r>
     </w:p>
@@ -1757,6 +1791,8 @@
       <w:r>
         <w:t>9 types of item (listed in my implementation section under pseudocode so I won’t repeat it here)</w:t>
       </w:r>
+      <w:bookmarkStart w:id="3" w:name="_GoBack"/>
+      <w:bookmarkEnd w:id="3"/>
     </w:p>
     <w:p>
       <w:pPr>
@@ -1786,13 +1822,34 @@
     </w:p>
     <w:p>
       <w:pPr>
+        <w:jc w:val="both"/>
+      </w:pPr>
+    </w:p>
+    <w:p>
+      <w:pPr>
+        <w:jc w:val="both"/>
+      </w:pPr>
+    </w:p>
+    <w:p>
+      <w:pPr>
+        <w:jc w:val="both"/>
+      </w:pPr>
+    </w:p>
+    <w:p>
+      <w:pPr>
+        <w:jc w:val="both"/>
+      </w:pPr>
+    </w:p>
+    <w:p>
+      <w:pPr>
         <w:pStyle w:val="Heading1"/>
       </w:pPr>
-      <w:bookmarkStart w:id="3" w:name="_Toc519169992"/>
-      <w:r>
+      <w:bookmarkStart w:id="4" w:name="_Toc519169992"/>
+      <w:r>
+        <w:lastRenderedPageBreak/>
         <w:t>Design Methodology</w:t>
       </w:r>
-      <w:bookmarkEnd w:id="3"/>
+      <w:bookmarkEnd w:id="4"/>
       <w:r>
         <w:t xml:space="preserve"> </w:t>
       </w:r>
@@ -1832,11 +1889,11 @@
       <w:pPr>
         <w:pStyle w:val="Heading1"/>
       </w:pPr>
-      <w:bookmarkStart w:id="4" w:name="_Toc519169993"/>
+      <w:bookmarkStart w:id="5" w:name="_Toc519169993"/>
       <w:r>
         <w:t>Design</w:t>
       </w:r>
-      <w:bookmarkEnd w:id="4"/>
+      <w:bookmarkEnd w:id="5"/>
     </w:p>
     <w:p>
       <w:pPr>
@@ -1919,13 +1976,59 @@
     </w:p>
     <w:p>
       <w:pPr>
+        <w:jc w:val="both"/>
+      </w:pPr>
+    </w:p>
+    <w:p>
+      <w:pPr>
+        <w:jc w:val="both"/>
+      </w:pPr>
+    </w:p>
+    <w:p>
+      <w:pPr>
+        <w:jc w:val="both"/>
+      </w:pPr>
+    </w:p>
+    <w:p>
+      <w:pPr>
+        <w:jc w:val="both"/>
+      </w:pPr>
+    </w:p>
+    <w:p>
+      <w:pPr>
+        <w:jc w:val="both"/>
+      </w:pPr>
+    </w:p>
+    <w:p>
+      <w:pPr>
+        <w:jc w:val="both"/>
+      </w:pPr>
+    </w:p>
+    <w:p>
+      <w:pPr>
+        <w:jc w:val="both"/>
+      </w:pPr>
+    </w:p>
+    <w:p>
+      <w:pPr>
+        <w:jc w:val="both"/>
+      </w:pPr>
+    </w:p>
+    <w:p>
+      <w:pPr>
+        <w:jc w:val="both"/>
+      </w:pPr>
+    </w:p>
+    <w:p>
+      <w:pPr>
         <w:pStyle w:val="Heading1"/>
       </w:pPr>
-      <w:bookmarkStart w:id="5" w:name="_Toc519169994"/>
-      <w:r>
+      <w:bookmarkStart w:id="6" w:name="_Toc519169994"/>
+      <w:r>
+        <w:lastRenderedPageBreak/>
         <w:t>Implementation</w:t>
       </w:r>
-      <w:bookmarkEnd w:id="5"/>
+      <w:bookmarkEnd w:id="6"/>
     </w:p>
     <w:p>
       <w:pPr>
@@ -1939,7 +2042,7 @@
       <w:pPr>
         <w:pStyle w:val="Heading2"/>
       </w:pPr>
-      <w:bookmarkStart w:id="6" w:name="_Toc519169995"/>
+      <w:bookmarkStart w:id="7" w:name="_Toc519169995"/>
       <w:proofErr w:type="spellStart"/>
       <w:proofErr w:type="gramStart"/>
       <w:r>
@@ -1949,7 +2052,7 @@
       <w:r>
         <w:t>()</w:t>
       </w:r>
-      <w:bookmarkEnd w:id="6"/>
+      <w:bookmarkEnd w:id="7"/>
       <w:proofErr w:type="gramEnd"/>
     </w:p>
     <w:p>
@@ -1963,7 +2066,6 @@
     <w:p>
       <w:proofErr w:type="spellStart"/>
       <w:r>
-        <w:lastRenderedPageBreak/>
         <w:t>buyItem</w:t>
       </w:r>
       <w:proofErr w:type="spellEnd"/>
@@ -2329,14 +2431,18 @@
         <w:t xml:space="preserve">While there are some clear deviations from my pseudocode, these were mainly to do with the later implementation of objects into my code, the other one being using a case statement </w:t>
       </w:r>
       <w:r>
-        <w:t xml:space="preserve">to wipe the item from the shop. This was because I wasn’t planning to have the items and shop arrays set out like they are now originally. </w:t>
+        <w:t xml:space="preserve">to wipe the item </w:t>
+      </w:r>
+      <w:r>
+        <w:lastRenderedPageBreak/>
+        <w:t xml:space="preserve">from the shop. This was because I wasn’t planning to have the items and shop arrays set out like they are now originally. </w:t>
       </w:r>
     </w:p>
     <w:p>
       <w:pPr>
         <w:pStyle w:val="Heading2"/>
       </w:pPr>
-      <w:bookmarkStart w:id="7" w:name="_Toc519169996"/>
+      <w:bookmarkStart w:id="8" w:name="_Toc519169996"/>
       <w:proofErr w:type="spellStart"/>
       <w:proofErr w:type="gramStart"/>
       <w:r>
@@ -2346,7 +2452,7 @@
       <w:r>
         <w:t>()</w:t>
       </w:r>
-      <w:bookmarkEnd w:id="7"/>
+      <w:bookmarkEnd w:id="8"/>
       <w:proofErr w:type="gramEnd"/>
     </w:p>
     <w:p>
@@ -2382,7 +2488,6 @@
       </w:r>
       <w:proofErr w:type="spellStart"/>
       <w:r>
-        <w:lastRenderedPageBreak/>
         <w:t>pointsCleared</w:t>
       </w:r>
       <w:proofErr w:type="spellEnd"/>
@@ -2814,13 +2919,19 @@
     </w:p>
     <w:p>
       <w:pPr>
+        <w:jc w:val="both"/>
+      </w:pPr>
+    </w:p>
+    <w:p>
+      <w:pPr>
         <w:pStyle w:val="Heading1"/>
       </w:pPr>
-      <w:bookmarkStart w:id="8" w:name="_Toc519169997"/>
-      <w:r>
+      <w:bookmarkStart w:id="9" w:name="_Toc519169997"/>
+      <w:r>
+        <w:lastRenderedPageBreak/>
         <w:t>Testing</w:t>
       </w:r>
-      <w:bookmarkEnd w:id="8"/>
+      <w:bookmarkEnd w:id="9"/>
     </w:p>
     <w:p>
       <w:pPr>
@@ -2838,7 +2949,6 @@
         <w:jc w:val="both"/>
       </w:pPr>
       <w:r>
-        <w:lastRenderedPageBreak/>
         <w:t>The first bug I encountered was to do with equipping loot that I obtained after a battle:</w:t>
       </w:r>
       <w:r>
@@ -3016,11 +3126,11 @@
       </w:pPr>
       <w:r>
         <w:br/>
-        <w:t xml:space="preserve">The tool tip for the item says that it will give the player 48 health, meaning my maximum health should go up to 148 and my current health should increase b 48 as well. Clearly that hasn’t happened. My </w:t>
+        <w:t xml:space="preserve">The tool tip for the item says that it will give the player 48 health, meaning my maximum health should </w:t>
       </w:r>
       <w:r>
         <w:lastRenderedPageBreak/>
-        <w:t>maximum health has increased by 48 correctly but my health also restored to full which wasn’t supposed to happen.</w:t>
+        <w:t xml:space="preserve">go up to 148 and my current health should increase b 48 as well. Clearly that hasn’t happened. My maximum health has increased by 48 correctly but my health also restored to full which wasn’t </w:t>
       </w:r>
       <w:r>
         <w:rPr>
@@ -3030,11 +3140,11 @@
         <w:drawing>
           <wp:anchor distT="0" distB="0" distL="114300" distR="114300" simplePos="0" relativeHeight="251672576" behindDoc="1" locked="0" layoutInCell="1" allowOverlap="1">
             <wp:simplePos x="0" y="0"/>
-            <wp:positionH relativeFrom="column">
-              <wp:posOffset>0</wp:posOffset>
+            <wp:positionH relativeFrom="margin">
+              <wp:align>right</wp:align>
             </wp:positionH>
             <wp:positionV relativeFrom="paragraph">
-              <wp:posOffset>4261485</wp:posOffset>
+              <wp:posOffset>632460</wp:posOffset>
             </wp:positionV>
             <wp:extent cx="5727700" cy="1363345"/>
             <wp:effectExtent l="0" t="0" r="6350" b="8255"/>
@@ -3097,6 +3207,9 @@
             </wp14:sizeRelV>
           </wp:anchor>
         </w:drawing>
+      </w:r>
+      <w:r>
+        <w:t>supposed to happen.</w:t>
       </w:r>
     </w:p>
     <w:p>
@@ -3323,34 +3436,6 @@
         <w:jc w:val="both"/>
       </w:pPr>
       <w:r>
-        <w:t>I only had to make a slight change to fix this: adding ‘</w:t>
-      </w:r>
-      <w:proofErr w:type="spellStart"/>
-      <w:r>
-        <w:t>img</w:t>
-      </w:r>
-      <w:proofErr w:type="spellEnd"/>
-      <w:r>
-        <w:t xml:space="preserve">/’ to the </w:t>
-      </w:r>
-      <w:r>
-        <w:t xml:space="preserve">start of the </w:t>
-      </w:r>
-      <w:proofErr w:type="spellStart"/>
-      <w:r>
-        <w:t>url</w:t>
-      </w:r>
-      <w:proofErr w:type="spellEnd"/>
-      <w:r>
-        <w:t xml:space="preserve"> of the image, I changed the folder and put images into a subfolder to clean up the project and clearly didn’t change all instances of calling an image. Proof is below:</w:t>
-      </w:r>
-    </w:p>
-    <w:p>
-      <w:pPr>
-        <w:pStyle w:val="Heading1"/>
-      </w:pPr>
-      <w:bookmarkStart w:id="9" w:name="_Toc519169998"/>
-      <w:r>
         <w:rPr>
           <w:noProof/>
           <w:lang w:eastAsia="en-GB"/>
@@ -3362,7 +3447,7 @@
               <wp:align>left</wp:align>
             </wp:positionH>
             <wp:positionV relativeFrom="paragraph">
-              <wp:posOffset>178435</wp:posOffset>
+              <wp:posOffset>815975</wp:posOffset>
             </wp:positionV>
             <wp:extent cx="5719445" cy="3243580"/>
             <wp:effectExtent l="0" t="0" r="0" b="0"/>
@@ -3427,9 +3512,43 @@
         </w:drawing>
       </w:r>
       <w:r>
+        <w:t>I only had to make a slight change to fix this: adding ‘</w:t>
+      </w:r>
+      <w:proofErr w:type="spellStart"/>
+      <w:r>
+        <w:t>img</w:t>
+      </w:r>
+      <w:proofErr w:type="spellEnd"/>
+      <w:r>
+        <w:t xml:space="preserve">/’ to the </w:t>
+      </w:r>
+      <w:r>
+        <w:t xml:space="preserve">start of the </w:t>
+      </w:r>
+      <w:proofErr w:type="spellStart"/>
+      <w:r>
+        <w:t>url</w:t>
+      </w:r>
+      <w:proofErr w:type="spellEnd"/>
+      <w:r>
+        <w:t xml:space="preserve"> of the image, I changed the folder and put images into a subfolder to clean up the project and clearly didn’t change all instances of calling an image. Proof is below:</w:t>
+      </w:r>
+      <w:bookmarkStart w:id="10" w:name="_Toc519169998"/>
+    </w:p>
+    <w:p>
+      <w:pPr>
+        <w:jc w:val="both"/>
+      </w:pPr>
+    </w:p>
+    <w:p>
+      <w:pPr>
+        <w:pStyle w:val="Heading1"/>
+      </w:pPr>
+      <w:r>
+        <w:lastRenderedPageBreak/>
         <w:t>Refactoring</w:t>
       </w:r>
-      <w:bookmarkEnd w:id="9"/>
+      <w:bookmarkEnd w:id="10"/>
     </w:p>
     <w:p>
       <w:pPr>
@@ -3459,11 +3578,7 @@
         <w:t xml:space="preserve">As per a suggestion, I looked into changing that big switch statement into an object and then use object lookup to decide what interaction to output next. </w:t>
       </w:r>
       <w:r>
-        <w:t xml:space="preserve">There were many benefits of using object </w:t>
-      </w:r>
-      <w:r>
-        <w:lastRenderedPageBreak/>
-        <w:t xml:space="preserve">lookup rather than a big switch statement, normally the main one would be </w:t>
+        <w:t xml:space="preserve">There were many benefits of using object lookup rather than a big switch statement, normally the main one would be </w:t>
       </w:r>
       <w:r>
         <w:t>speed but seeing as this lookup only occurs when a certain thing is clicked (rather than something like a game loop happening 100 times a second)</w:t>
@@ -3566,38 +3681,6 @@
       <w:pPr>
         <w:jc w:val="both"/>
       </w:pPr>
-    </w:p>
-    <w:p>
-      <w:pPr>
-        <w:jc w:val="both"/>
-      </w:pPr>
-    </w:p>
-    <w:p>
-      <w:pPr>
-        <w:jc w:val="both"/>
-      </w:pPr>
-    </w:p>
-    <w:p>
-      <w:pPr>
-        <w:jc w:val="both"/>
-      </w:pPr>
-    </w:p>
-    <w:p>
-      <w:pPr>
-        <w:jc w:val="both"/>
-      </w:pPr>
-    </w:p>
-    <w:p>
-      <w:pPr>
-        <w:jc w:val="both"/>
-      </w:pPr>
-    </w:p>
-    <w:p>
-      <w:pPr>
-        <w:jc w:val="both"/>
-      </w:pPr>
-      <w:bookmarkStart w:id="10" w:name="_GoBack"/>
-      <w:bookmarkEnd w:id="10"/>
     </w:p>
     <w:p>
       <w:pPr>
@@ -3916,13 +3999,9 @@
       <w:pPr>
         <w:pStyle w:val="Heading1"/>
       </w:pPr>
-    </w:p>
-    <w:p>
-      <w:pPr>
-        <w:pStyle w:val="Heading1"/>
-      </w:pPr>
       <w:bookmarkStart w:id="12" w:name="_Toc519170000"/>
       <w:r>
+        <w:lastRenderedPageBreak/>
         <w:t>Conclusion</w:t>
       </w:r>
       <w:bookmarkEnd w:id="12"/>
@@ -4068,6 +4147,74 @@
       </w:pPr>
       <w:r>
         <w:t>There were also bits that didn’t even come close to making it into the implementation. The main one being a save and load game function that would use local storage and JSON to save the games state so you can carry on with a play through.</w:t>
+      </w:r>
+    </w:p>
+    <w:p>
+      <w:pPr>
+        <w:jc w:val="both"/>
+      </w:pPr>
+      <w:r>
+        <w:t>There were other bits as well, the previously mentioned ability to navigate with the keyboard using event handlers would be a nice to have if I planned to have that from the bottom up, rather than knowing how to do it half way through my project.</w:t>
+      </w:r>
+      <w:r>
+        <w:t xml:space="preserve"> It’s not particularly complex but I think it would be done much easier if planned from day 1.</w:t>
+      </w:r>
+    </w:p>
+    <w:p>
+      <w:pPr>
+        <w:jc w:val="both"/>
+      </w:pPr>
+      <w:r>
+        <w:lastRenderedPageBreak/>
+        <w:t xml:space="preserve">A more complex loot system with loot classification was something that I originally planned for but I never got round to doing. As I mentioned in my proposal, it would be very much like the </w:t>
+      </w:r>
+      <w:r>
+        <w:rPr>
+          <w:i/>
+        </w:rPr>
+        <w:t xml:space="preserve">Diablo </w:t>
+      </w:r>
+      <w:r>
+        <w:t xml:space="preserve">and </w:t>
+      </w:r>
+      <w:r>
+        <w:rPr>
+          <w:i/>
+        </w:rPr>
+        <w:t xml:space="preserve">Borderlands </w:t>
+      </w:r>
+      <w:r>
+        <w:t>series in having colour coded loot, I did also wonder how much a colour coded system would work in a very much black and white game.</w:t>
+      </w:r>
+    </w:p>
+    <w:p>
+      <w:pPr>
+        <w:jc w:val="both"/>
+      </w:pPr>
+      <w:r>
+        <w:t xml:space="preserve">Character creation and a levelling system was an optimistic thought that I had in my proposal that would add a nice bit of customization </w:t>
+      </w:r>
+      <w:r>
+        <w:t>to a very much static game otherwise. This was just another feature that I never got anywhere near even thinking about in depth, let alone implement it.</w:t>
+      </w:r>
+      <w:r>
+        <w:t xml:space="preserve"> </w:t>
+      </w:r>
+    </w:p>
+    <w:p>
+      <w:pPr>
+        <w:jc w:val="both"/>
+      </w:pPr>
+      <w:r>
+        <w:t xml:space="preserve">In the same vein, </w:t>
+      </w:r>
+      <w:proofErr w:type="spellStart"/>
+      <w:r>
+        <w:t>leaderboard</w:t>
+      </w:r>
+      <w:proofErr w:type="spellEnd"/>
+      <w:r>
+        <w:t xml:space="preserve"> for keeping track of player’s scores would have been another nice to have but got nowhere near. The scoring would come from the difficulty of the enemies defeated and maybe a difficulty multiplier if I added in a difficulty setting</w:t>
       </w:r>
     </w:p>
     <w:sectPr>
@@ -5347,7 +5494,7 @@
 </file>
 
 <file path=customXml/itemProps1.xml><?xml version="1.0" encoding="utf-8"?>
-<ds:datastoreItem xmlns:ds="http://schemas.openxmlformats.org/officeDocument/2006/customXml" ds:itemID="{F2E428D5-3F6B-4D5E-8F6B-8571F96801CF}">
+<ds:datastoreItem xmlns:ds="http://schemas.openxmlformats.org/officeDocument/2006/customXml" ds:itemID="{F5A7F374-3E14-4467-A8BE-40C173335AB2}">
   <ds:schemaRefs>
     <ds:schemaRef ds:uri="http://schemas.openxmlformats.org/officeDocument/2006/bibliography"/>
   </ds:schemaRefs>

</xml_diff>